<commit_message>
Updated for difficulty increase of game
Updated version of our design document
</commit_message>
<xml_diff>
--- a/Design Document.docx
+++ b/Design Document.docx
@@ -1,6 +1,6 @@
 
 <file path=word/document.xml><?xml version="1.0" encoding="utf-8"?>
-<w:document xmlns:wpc="http://schemas.microsoft.com/office/word/2010/wordprocessingCanvas" xmlns:cx="http://schemas.microsoft.com/office/drawing/2014/chartex" xmlns:cx1="http://schemas.microsoft.com/office/drawing/2015/9/8/chartex" xmlns:cx2="http://schemas.microsoft.com/office/drawing/2015/10/21/chartex" xmlns:cx3="http://schemas.microsoft.com/office/drawing/2016/5/9/chartex" xmlns:cx4="http://schemas.microsoft.com/office/drawing/2016/5/10/chartex" xmlns:cx5="http://schemas.microsoft.com/office/drawing/2016/5/11/chartex" xmlns:cx6="http://schemas.microsoft.com/office/drawing/2016/5/12/chartex" xmlns:cx7="http://schemas.microsoft.com/office/drawing/2016/5/13/chartex" xmlns:cx8="http://schemas.microsoft.com/office/drawing/2016/5/14/chartex" xmlns:mc="http://schemas.openxmlformats.org/markup-compatibility/2006" xmlns:aink="http://schemas.microsoft.com/office/drawing/2016/ink" xmlns:am3d="http://schemas.microsoft.com/office/drawing/2017/model3d" xmlns:o="urn:schemas-microsoft-com:office:office" xmlns:r="http://schemas.openxmlformats.org/officeDocument/2006/relationships" xmlns:m="http://schemas.openxmlformats.org/officeDocument/2006/math" xmlns:v="urn:schemas-microsoft-com:vml" xmlns:wp14="http://schemas.microsoft.com/office/word/2010/wordprocessingDrawing" xmlns:wp="http://schemas.openxmlformats.org/drawingml/2006/wordprocessingDrawing" xmlns:w10="urn:schemas-microsoft-com:office:word" xmlns:w="http://schemas.openxmlformats.org/wordprocessingml/2006/main" xmlns:w14="http://schemas.microsoft.com/office/word/2010/wordml" xmlns:w15="http://schemas.microsoft.com/office/word/2012/wordml" xmlns:w16cid="http://schemas.microsoft.com/office/word/2016/wordml/cid" xmlns:w16se="http://schemas.microsoft.com/office/word/2015/wordml/symex" xmlns:wpg="http://schemas.microsoft.com/office/word/2010/wordprocessingGroup" xmlns:wpi="http://schemas.microsoft.com/office/word/2010/wordprocessingInk" xmlns:wne="http://schemas.microsoft.com/office/word/2006/wordml" xmlns:wps="http://schemas.microsoft.com/office/word/2010/wordprocessingShape" mc:Ignorable="w14 w15 w16se w16cid wp14">
+<w:document xmlns:wpc="http://schemas.microsoft.com/office/word/2010/wordprocessingCanvas" xmlns:cx="http://schemas.microsoft.com/office/drawing/2014/chartex" xmlns:mc="http://schemas.openxmlformats.org/markup-compatibility/2006" xmlns:o="urn:schemas-microsoft-com:office:office" xmlns:r="http://schemas.openxmlformats.org/officeDocument/2006/relationships" xmlns:m="http://schemas.openxmlformats.org/officeDocument/2006/math" xmlns:v="urn:schemas-microsoft-com:vml" xmlns:wp14="http://schemas.microsoft.com/office/word/2010/wordprocessingDrawing" xmlns:wp="http://schemas.openxmlformats.org/drawingml/2006/wordprocessingDrawing" xmlns:w10="urn:schemas-microsoft-com:office:word" xmlns:w="http://schemas.openxmlformats.org/wordprocessingml/2006/main" xmlns:w14="http://schemas.microsoft.com/office/word/2010/wordml" xmlns:w15="http://schemas.microsoft.com/office/word/2012/wordml" xmlns:w16se="http://schemas.microsoft.com/office/word/2015/wordml/symex" xmlns:wpg="http://schemas.microsoft.com/office/word/2010/wordprocessingGroup" xmlns:wpi="http://schemas.microsoft.com/office/word/2010/wordprocessingInk" xmlns:wne="http://schemas.microsoft.com/office/word/2006/wordml" xmlns:wps="http://schemas.microsoft.com/office/word/2010/wordprocessingShape" mc:Ignorable="w14 w15 w16se wp14">
   <w:body>
     <w:p>
       <w:pPr>
@@ -327,6 +327,12 @@
       </w:r>
     </w:p>
     <w:p>
+      <w:r>
+        <w:lastRenderedPageBreak/>
+        <w:t xml:space="preserve">Slice the learning – Tutorial phase, introduce one gun at a time and introduce weapon switching and help to teach the player about the level, how each gun work. </w:t>
+      </w:r>
+    </w:p>
+    <w:p>
       <w:pPr>
         <w:pStyle w:val="ListParagraph"/>
         <w:numPr>
@@ -335,7 +341,6 @@
         </w:numPr>
       </w:pPr>
       <w:r>
-        <w:lastRenderedPageBreak/>
         <w:t>1</w:t>
       </w:r>
       <w:r>
@@ -345,16 +350,46 @@
         <w:t>st</w:t>
       </w:r>
       <w:r>
-        <w:t xml:space="preserve"> level – the player is given 3-4 guns available and they must learn how to use each weapon from long range to short range </w:t>
-      </w:r>
-      <w:proofErr w:type="gramStart"/>
-      <w:r>
-        <w:t>in order to</w:t>
-      </w:r>
-      <w:proofErr w:type="gramEnd"/>
-      <w:r>
-        <w:t xml:space="preserve"> position themselves to attack enemies </w:t>
-      </w:r>
+        <w:t xml:space="preserve"> </w:t>
+      </w:r>
+      <w:r>
+        <w:t>tutorial level – the player is given 1 gun to start with to introduce the auto shoot. They will face 10 enemies and then be given a 2</w:t>
+      </w:r>
+      <w:r>
+        <w:rPr>
+          <w:vertAlign w:val="superscript"/>
+        </w:rPr>
+        <w:t>nd</w:t>
+      </w:r>
+      <w:r>
+        <w:t xml:space="preserve"> gun with 15 enemies so they can learn</w:t>
+      </w:r>
+      <w:r>
+        <w:t xml:space="preserve"> weapon </w:t>
+      </w:r>
+      <w:r>
+        <w:t>switching in</w:t>
+      </w:r>
+      <w:r>
+        <w:t xml:space="preserve"> order to position themselves to attack enemies </w:t>
+      </w:r>
+      <w:r>
+        <w:t>and then they’ll be given a 3</w:t>
+      </w:r>
+      <w:r>
+        <w:rPr>
+          <w:vertAlign w:val="superscript"/>
+        </w:rPr>
+        <w:t>rd</w:t>
+      </w:r>
+      <w:r>
+        <w:t xml:space="preserve"> gun to understand auto shoot and weapon switching as a whole. </w:t>
+      </w:r>
+      <w:r>
+        <w:br/>
+      </w:r>
+      <w:bookmarkStart w:id="0" w:name="_GoBack"/>
+      <w:bookmarkEnd w:id="0"/>
     </w:p>
     <w:p>
       <w:pPr>
@@ -471,8 +506,6 @@
       <w:r>
         <w:t xml:space="preserve">Boss fight = using knowledge of new weapons and the use of powerups that are picked up throughout gameplay </w:t>
       </w:r>
-      <w:bookmarkStart w:id="0" w:name="_GoBack"/>
-      <w:bookmarkEnd w:id="0"/>
       <w:r>
         <w:br/>
       </w:r>
@@ -544,7 +577,7 @@
 </file>
 
 <file path=word/numbering.xml><?xml version="1.0" encoding="utf-8"?>
-<w:numbering xmlns:wpc="http://schemas.microsoft.com/office/word/2010/wordprocessingCanvas" xmlns:cx="http://schemas.microsoft.com/office/drawing/2014/chartex" xmlns:cx1="http://schemas.microsoft.com/office/drawing/2015/9/8/chartex" xmlns:cx2="http://schemas.microsoft.com/office/drawing/2015/10/21/chartex" xmlns:cx3="http://schemas.microsoft.com/office/drawing/2016/5/9/chartex" xmlns:cx4="http://schemas.microsoft.com/office/drawing/2016/5/10/chartex" xmlns:cx5="http://schemas.microsoft.com/office/drawing/2016/5/11/chartex" xmlns:cx6="http://schemas.microsoft.com/office/drawing/2016/5/12/chartex" xmlns:cx7="http://schemas.microsoft.com/office/drawing/2016/5/13/chartex" xmlns:cx8="http://schemas.microsoft.com/office/drawing/2016/5/14/chartex" xmlns:mc="http://schemas.openxmlformats.org/markup-compatibility/2006" xmlns:aink="http://schemas.microsoft.com/office/drawing/2016/ink" xmlns:am3d="http://schemas.microsoft.com/office/drawing/2017/model3d" xmlns:o="urn:schemas-microsoft-com:office:office" xmlns:r="http://schemas.openxmlformats.org/officeDocument/2006/relationships" xmlns:m="http://schemas.openxmlformats.org/officeDocument/2006/math" xmlns:v="urn:schemas-microsoft-com:vml" xmlns:wp14="http://schemas.microsoft.com/office/word/2010/wordprocessingDrawing" xmlns:wp="http://schemas.openxmlformats.org/drawingml/2006/wordprocessingDrawing" xmlns:w10="urn:schemas-microsoft-com:office:word" xmlns:w="http://schemas.openxmlformats.org/wordprocessingml/2006/main" xmlns:w14="http://schemas.microsoft.com/office/word/2010/wordml" xmlns:w15="http://schemas.microsoft.com/office/word/2012/wordml" xmlns:w16cid="http://schemas.microsoft.com/office/word/2016/wordml/cid" xmlns:w16se="http://schemas.microsoft.com/office/word/2015/wordml/symex" xmlns:wpg="http://schemas.microsoft.com/office/word/2010/wordprocessingGroup" xmlns:wpi="http://schemas.microsoft.com/office/word/2010/wordprocessingInk" xmlns:wne="http://schemas.microsoft.com/office/word/2006/wordml" xmlns:wps="http://schemas.microsoft.com/office/word/2010/wordprocessingShape" mc:Ignorable="w14 w15 w16se w16cid wp14">
+<w:numbering xmlns:wpc="http://schemas.microsoft.com/office/word/2010/wordprocessingCanvas" xmlns:cx="http://schemas.microsoft.com/office/drawing/2014/chartex" xmlns:mc="http://schemas.openxmlformats.org/markup-compatibility/2006" xmlns:o="urn:schemas-microsoft-com:office:office" xmlns:r="http://schemas.openxmlformats.org/officeDocument/2006/relationships" xmlns:m="http://schemas.openxmlformats.org/officeDocument/2006/math" xmlns:v="urn:schemas-microsoft-com:vml" xmlns:wp14="http://schemas.microsoft.com/office/word/2010/wordprocessingDrawing" xmlns:wp="http://schemas.openxmlformats.org/drawingml/2006/wordprocessingDrawing" xmlns:w10="urn:schemas-microsoft-com:office:word" xmlns:w="http://schemas.openxmlformats.org/wordprocessingml/2006/main" xmlns:w14="http://schemas.microsoft.com/office/word/2010/wordml" xmlns:w15="http://schemas.microsoft.com/office/word/2012/wordml" xmlns:w16se="http://schemas.microsoft.com/office/word/2015/wordml/symex" xmlns:wpg="http://schemas.microsoft.com/office/word/2010/wordprocessingGroup" xmlns:wpi="http://schemas.microsoft.com/office/word/2010/wordprocessingInk" xmlns:wne="http://schemas.microsoft.com/office/word/2006/wordml" xmlns:wps="http://schemas.microsoft.com/office/word/2010/wordprocessingShape" mc:Ignorable="w14 w15 w16se wp14">
   <w:abstractNum w:abstractNumId="0" w15:restartNumberingAfterBreak="0">
     <w:nsid w:val="44B641EB"/>
     <w:multiLevelType w:val="hybridMultilevel"/>
@@ -664,7 +697,7 @@
 </file>
 
 <file path=word/styles.xml><?xml version="1.0" encoding="utf-8"?>
-<w:styles xmlns:mc="http://schemas.openxmlformats.org/markup-compatibility/2006" xmlns:r="http://schemas.openxmlformats.org/officeDocument/2006/relationships" xmlns:w="http://schemas.openxmlformats.org/wordprocessingml/2006/main" xmlns:w14="http://schemas.microsoft.com/office/word/2010/wordml" xmlns:w15="http://schemas.microsoft.com/office/word/2012/wordml" xmlns:w16cid="http://schemas.microsoft.com/office/word/2016/wordml/cid" xmlns:w16se="http://schemas.microsoft.com/office/word/2015/wordml/symex" mc:Ignorable="w14 w15 w16se w16cid">
+<w:styles xmlns:mc="http://schemas.openxmlformats.org/markup-compatibility/2006" xmlns:r="http://schemas.openxmlformats.org/officeDocument/2006/relationships" xmlns:w="http://schemas.openxmlformats.org/wordprocessingml/2006/main" xmlns:w14="http://schemas.microsoft.com/office/word/2010/wordml" xmlns:w15="http://schemas.microsoft.com/office/word/2012/wordml" xmlns:w16se="http://schemas.microsoft.com/office/word/2015/wordml/symex" mc:Ignorable="w14 w15 w16se">
   <w:docDefaults>
     <w:rPrDefault>
       <w:rPr>
@@ -680,7 +713,7 @@
       </w:pPr>
     </w:pPrDefault>
   </w:docDefaults>
-  <w:latentStyles w:defLockedState="0" w:defUIPriority="99" w:defSemiHidden="0" w:defUnhideWhenUsed="0" w:defQFormat="0" w:count="375">
+  <w:latentStyles w:defLockedState="0" w:defUIPriority="99" w:defSemiHidden="0" w:defUnhideWhenUsed="0" w:defQFormat="0" w:count="371">
     <w:lsdException w:name="Normal" w:uiPriority="0" w:qFormat="1"/>
     <w:lsdException w:name="heading 1" w:uiPriority="9" w:qFormat="1"/>
     <w:lsdException w:name="heading 2" w:semiHidden="1" w:uiPriority="9" w:unhideWhenUsed="1" w:qFormat="1"/>
@@ -786,6 +819,7 @@
     <w:lsdException w:name="HTML Sample" w:semiHidden="1" w:unhideWhenUsed="1"/>
     <w:lsdException w:name="HTML Typewriter" w:semiHidden="1" w:unhideWhenUsed="1"/>
     <w:lsdException w:name="HTML Variable" w:semiHidden="1" w:unhideWhenUsed="1"/>
+    <w:lsdException w:name="Normal Table" w:semiHidden="1" w:unhideWhenUsed="1"/>
     <w:lsdException w:name="annotation subject" w:semiHidden="1" w:unhideWhenUsed="1"/>
     <w:lsdException w:name="No List" w:semiHidden="1" w:unhideWhenUsed="1"/>
     <w:lsdException w:name="Outline List 1" w:semiHidden="1" w:unhideWhenUsed="1"/>
@@ -829,8 +863,10 @@
     <w:lsdException w:name="Table Elegant" w:semiHidden="1" w:unhideWhenUsed="1"/>
     <w:lsdException w:name="Table Professional" w:semiHidden="1" w:unhideWhenUsed="1"/>
     <w:lsdException w:name="Table Subtle 1" w:semiHidden="1" w:unhideWhenUsed="1"/>
+    <w:lsdException w:name="Table Subtle 2" w:semiHidden="1" w:unhideWhenUsed="1"/>
     <w:lsdException w:name="Table Web 1" w:semiHidden="1" w:unhideWhenUsed="1"/>
     <w:lsdException w:name="Table Web 2" w:semiHidden="1" w:unhideWhenUsed="1"/>
+    <w:lsdException w:name="Table Web 3" w:semiHidden="1" w:unhideWhenUsed="1"/>
     <w:lsdException w:name="Balloon Text" w:semiHidden="1" w:unhideWhenUsed="1"/>
     <w:lsdException w:name="Table Grid" w:uiPriority="39"/>
     <w:lsdException w:name="Table Theme" w:semiHidden="1" w:unhideWhenUsed="1"/>
@@ -1049,10 +1085,6 @@
     <w:lsdException w:name="List Table 5 Dark Accent 6" w:uiPriority="50"/>
     <w:lsdException w:name="List Table 6 Colorful Accent 6" w:uiPriority="51"/>
     <w:lsdException w:name="List Table 7 Colorful Accent 6" w:uiPriority="52"/>
-    <w:lsdException w:name="Mention" w:semiHidden="1" w:unhideWhenUsed="1"/>
-    <w:lsdException w:name="Smart Hyperlink" w:semiHidden="1" w:unhideWhenUsed="1"/>
-    <w:lsdException w:name="Hashtag" w:semiHidden="1" w:unhideWhenUsed="1"/>
-    <w:lsdException w:name="Unresolved Mention" w:semiHidden="1" w:unhideWhenUsed="1"/>
   </w:latentStyles>
   <w:style w:type="paragraph" w:default="1" w:styleId="Normal">
     <w:name w:val="Normal"/>

</xml_diff>